<commit_message>
Update all examples to correct internal styles
</commit_message>
<xml_diff>
--- a/examples/assignment.docx
+++ b/examples/assignment.docx
@@ -447,7 +447,6 @@
   <w:style w:type="character" w:styleId="EntteCar" w:customStyle="1">
     <w:name w:val="En-tête Car"/>
     <w:basedOn w:val="DefaultParagraphFont"/>
-    <w:link w:val="En-tte"/>
     <w:uiPriority w:val="99"/>
     <w:qFormat/>
     <w:rsid w:val="00c703ac"/>
@@ -459,7 +458,6 @@
   <w:style w:type="character" w:styleId="PieddepageCar" w:customStyle="1">
     <w:name w:val="Pied de page Car"/>
     <w:basedOn w:val="DefaultParagraphFont"/>
-    <w:link w:val="Pieddepage"/>
     <w:uiPriority w:val="99"/>
     <w:qFormat/>
     <w:rsid w:val="00c703ac"/>
@@ -482,7 +480,6 @@
   <w:style w:type="character" w:styleId="TextedebullesCar" w:customStyle="1">
     <w:name w:val="Texte de bulles Car"/>
     <w:basedOn w:val="DefaultParagraphFont"/>
-    <w:link w:val="Textedebulles"/>
     <w:uiPriority w:val="99"/>
     <w:semiHidden/>
     <w:qFormat/>
@@ -566,7 +563,6 @@
   <w:style w:type="paragraph" w:styleId="Header">
     <w:name w:val="Header"/>
     <w:basedOn w:val="Normal"/>
-    <w:link w:val="En-tteCar"/>
     <w:uiPriority w:val="99"/>
     <w:unhideWhenUsed/>
     <w:rsid w:val="00c703ac"/>

</xml_diff>